<commit_message>
este es una prueba en servidor 3 15-07-25
</commit_message>
<xml_diff>
--- a/data/descripciones productos.docx
+++ b/data/descripciones productos.docx
@@ -2152,7 +2152,7 @@
           <w:noProof/>
         </w:rPr>
         <w:drawing>
-          <wp:anchor distT="0" distB="0" distL="114300" distR="114300" simplePos="0" relativeHeight="251679744" behindDoc="0" locked="0" layoutInCell="1" allowOverlap="1" wp14:anchorId="6FAA105F" wp14:editId="126F16FA">
+          <wp:anchor distT="0" distB="0" distL="114300" distR="114300" simplePos="0" relativeHeight="251679744" behindDoc="0" locked="0" layoutInCell="1" allowOverlap="1" wp14:anchorId="6FAA105F" wp14:editId="2F1BA032">
             <wp:simplePos x="0" y="0"/>
             <wp:positionH relativeFrom="column">
               <wp:posOffset>-676910</wp:posOffset>
@@ -2862,15 +2862,7 @@
                                 <w:b/>
                                 <w:bCs/>
                               </w:rPr>
-                              <w:t>PERFUME PRINTS ADVENTURE</w:t>
-                            </w:r>
-                            <w:r>
-                              <w:rPr>
-                                <w:rFonts w:ascii="Aptos" w:hAnsi="Aptos"/>
-                                <w:b/>
-                                <w:bCs/>
-                              </w:rPr>
-                              <w:t>:</w:t>
+                              <w:t>PERFUME PRINTS ADVENTURE:</w:t>
                             </w:r>
                             <w:r>
                               <w:rPr>
@@ -2929,31 +2921,7 @@
                               <w:rPr>
                                 <w:rFonts w:ascii="Aptos" w:hAnsi="Aptos"/>
                               </w:rPr>
-                              <w:t xml:space="preserve">PRECIO ANTES: </w:t>
-                            </w:r>
-                            <w:r>
-                              <w:rPr>
-                                <w:rFonts w:ascii="Aptos" w:hAnsi="Aptos"/>
-                              </w:rPr>
-                              <w:t>39</w:t>
-                            </w:r>
-                            <w:r>
-                              <w:rPr>
-                                <w:rFonts w:ascii="Aptos" w:hAnsi="Aptos"/>
-                              </w:rPr>
-                              <w:t>.90                          PRECIO ACTUAL:</w:t>
-                            </w:r>
-                            <w:r>
-                              <w:rPr>
-                                <w:rFonts w:ascii="Aptos" w:hAnsi="Aptos"/>
-                              </w:rPr>
-                              <w:t>15</w:t>
-                            </w:r>
-                            <w:r>
-                              <w:rPr>
-                                <w:rFonts w:ascii="Aptos" w:hAnsi="Aptos"/>
-                              </w:rPr>
-                              <w:t>.90</w:t>
+                              <w:t>PRECIO ANTES: 39.90                          PRECIO ACTUAL:15.90</w:t>
                             </w:r>
                           </w:p>
                         </w:txbxContent>
@@ -2992,15 +2960,7 @@
                           <w:b/>
                           <w:bCs/>
                         </w:rPr>
-                        <w:t>PERFUME PRINTS ADVENTURE</w:t>
-                      </w:r>
-                      <w:r>
-                        <w:rPr>
-                          <w:rFonts w:ascii="Aptos" w:hAnsi="Aptos"/>
-                          <w:b/>
-                          <w:bCs/>
-                        </w:rPr>
-                        <w:t>:</w:t>
+                        <w:t>PERFUME PRINTS ADVENTURE:</w:t>
                       </w:r>
                       <w:r>
                         <w:rPr>
@@ -3059,31 +3019,7 @@
                         <w:rPr>
                           <w:rFonts w:ascii="Aptos" w:hAnsi="Aptos"/>
                         </w:rPr>
-                        <w:t xml:space="preserve">PRECIO ANTES: </w:t>
-                      </w:r>
-                      <w:r>
-                        <w:rPr>
-                          <w:rFonts w:ascii="Aptos" w:hAnsi="Aptos"/>
-                        </w:rPr>
-                        <w:t>39</w:t>
-                      </w:r>
-                      <w:r>
-                        <w:rPr>
-                          <w:rFonts w:ascii="Aptos" w:hAnsi="Aptos"/>
-                        </w:rPr>
-                        <w:t>.90                          PRECIO ACTUAL:</w:t>
-                      </w:r>
-                      <w:r>
-                        <w:rPr>
-                          <w:rFonts w:ascii="Aptos" w:hAnsi="Aptos"/>
-                        </w:rPr>
-                        <w:t>15</w:t>
-                      </w:r>
-                      <w:r>
-                        <w:rPr>
-                          <w:rFonts w:ascii="Aptos" w:hAnsi="Aptos"/>
-                        </w:rPr>
-                        <w:t>.90</w:t>
+                        <w:t>PRECIO ANTES: 39.90                          PRECIO ACTUAL:15.90</w:t>
                       </w:r>
                     </w:p>
                   </w:txbxContent>
@@ -4362,15 +4298,7 @@
                                 <w:b/>
                                 <w:bCs/>
                               </w:rPr>
-                              <w:t>PERFUME MITHYKA</w:t>
-                            </w:r>
-                            <w:r>
-                              <w:rPr>
-                                <w:rFonts w:ascii="Aptos" w:hAnsi="Aptos"/>
-                                <w:b/>
-                                <w:bCs/>
-                              </w:rPr>
-                              <w:t>:</w:t>
+                              <w:t>PERFUME MITHYKA:</w:t>
                             </w:r>
                             <w:r>
                               <w:rPr>
@@ -4423,63 +4351,7 @@
                                 <w:rFonts w:ascii="Aptos" w:hAnsi="Aptos"/>
                                 <w:color w:val="EE0000"/>
                               </w:rPr>
-                              <w:t>POR LA COMPRA DE CADA PERFUME</w:t>
-                            </w:r>
-                            <w:r>
-                              <w:rPr>
-                                <w:rFonts w:ascii="Aptos" w:hAnsi="Aptos"/>
-                                <w:color w:val="EE0000"/>
-                              </w:rPr>
-                              <w:t xml:space="preserve"> </w:t>
-                            </w:r>
-                            <w:r>
-                              <w:rPr>
-                                <w:rFonts w:ascii="Aptos" w:hAnsi="Aptos"/>
-                                <w:color w:val="EE0000"/>
-                              </w:rPr>
-                              <w:t>MYTHYKA LLEVATE TOTALMENTE</w:t>
-                            </w:r>
-                            <w:r>
-                              <w:rPr>
-                                <w:rFonts w:ascii="Aptos" w:hAnsi="Aptos"/>
-                                <w:color w:val="EE0000"/>
-                              </w:rPr>
-                              <w:t xml:space="preserve"> </w:t>
-                            </w:r>
-                            <w:r>
-                              <w:rPr>
-                                <w:rFonts w:ascii="Aptos" w:hAnsi="Aptos"/>
-                                <w:color w:val="EE0000"/>
-                              </w:rPr>
-                              <w:t xml:space="preserve">GRATIS UNA </w:t>
-                            </w:r>
-                            <w:r>
-                              <w:rPr>
-                                <w:rFonts w:ascii="Aptos" w:hAnsi="Aptos"/>
-                                <w:color w:val="EE0000"/>
-                              </w:rPr>
-                              <w:t>LOCION</w:t>
-                            </w:r>
-                            <w:r>
-                              <w:rPr>
-                                <w:rFonts w:ascii="Aptos" w:hAnsi="Aptos"/>
-                                <w:color w:val="EE0000"/>
-                              </w:rPr>
-                              <w:t xml:space="preserve"> PERFUMADA</w:t>
-                            </w:r>
-                            <w:r>
-                              <w:rPr>
-                                <w:rFonts w:ascii="Aptos" w:hAnsi="Aptos"/>
-                                <w:color w:val="EE0000"/>
-                              </w:rPr>
-                              <w:t xml:space="preserve"> </w:t>
-                            </w:r>
-                            <w:r>
-                              <w:rPr>
-                                <w:rFonts w:ascii="Aptos" w:hAnsi="Aptos"/>
-                                <w:color w:val="EE0000"/>
-                              </w:rPr>
-                              <w:t>MYTHYKA DE 130 ML.</w:t>
+                              <w:t>POR LA COMPRA DE CADA PERFUME MYTHYKA LLEVATE TOTALMENTE GRATIS UNA LOCION PERFUMADA MYTHYKA DE 130 ML.</w:t>
                             </w:r>
                           </w:p>
                           <w:p>
@@ -4508,13 +4380,7 @@
                               <w:rPr>
                                 <w:rFonts w:ascii="Aptos" w:hAnsi="Aptos"/>
                               </w:rPr>
-                              <w:t xml:space="preserve">PRECIO ANTES: </w:t>
-                            </w:r>
-                            <w:r>
-                              <w:rPr>
-                                <w:rFonts w:ascii="Aptos" w:hAnsi="Aptos"/>
-                              </w:rPr>
-                              <w:t>1</w:t>
+                              <w:t>PRECIO ANTES: 1</w:t>
                             </w:r>
                             <w:r>
                               <w:rPr>
@@ -4526,25 +4392,7 @@
                               <w:rPr>
                                 <w:rFonts w:ascii="Aptos" w:hAnsi="Aptos"/>
                               </w:rPr>
-                              <w:t>.00</w:t>
-                            </w:r>
-                            <w:r>
-                              <w:rPr>
-                                <w:rFonts w:ascii="Aptos" w:hAnsi="Aptos"/>
-                              </w:rPr>
-                              <w:t xml:space="preserve">                        PRECIO ACTUAL:7</w:t>
-                            </w:r>
-                            <w:r>
-                              <w:rPr>
-                                <w:rFonts w:ascii="Aptos" w:hAnsi="Aptos"/>
-                              </w:rPr>
-                              <w:t>9</w:t>
-                            </w:r>
-                            <w:r>
-                              <w:rPr>
-                                <w:rFonts w:ascii="Aptos" w:hAnsi="Aptos"/>
-                              </w:rPr>
-                              <w:t>.90</w:t>
+                              <w:t>.00                        PRECIO ACTUAL:79.90</w:t>
                             </w:r>
                           </w:p>
                         </w:txbxContent>
@@ -4583,15 +4431,7 @@
                           <w:b/>
                           <w:bCs/>
                         </w:rPr>
-                        <w:t>PERFUME MITHYKA</w:t>
-                      </w:r>
-                      <w:r>
-                        <w:rPr>
-                          <w:rFonts w:ascii="Aptos" w:hAnsi="Aptos"/>
-                          <w:b/>
-                          <w:bCs/>
-                        </w:rPr>
-                        <w:t>:</w:t>
+                        <w:t>PERFUME MITHYKA:</w:t>
                       </w:r>
                       <w:r>
                         <w:rPr>
@@ -4644,63 +4484,7 @@
                           <w:rFonts w:ascii="Aptos" w:hAnsi="Aptos"/>
                           <w:color w:val="EE0000"/>
                         </w:rPr>
-                        <w:t>POR LA COMPRA DE CADA PERFUME</w:t>
-                      </w:r>
-                      <w:r>
-                        <w:rPr>
-                          <w:rFonts w:ascii="Aptos" w:hAnsi="Aptos"/>
-                          <w:color w:val="EE0000"/>
-                        </w:rPr>
-                        <w:t xml:space="preserve"> </w:t>
-                      </w:r>
-                      <w:r>
-                        <w:rPr>
-                          <w:rFonts w:ascii="Aptos" w:hAnsi="Aptos"/>
-                          <w:color w:val="EE0000"/>
-                        </w:rPr>
-                        <w:t>MYTHYKA LLEVATE TOTALMENTE</w:t>
-                      </w:r>
-                      <w:r>
-                        <w:rPr>
-                          <w:rFonts w:ascii="Aptos" w:hAnsi="Aptos"/>
-                          <w:color w:val="EE0000"/>
-                        </w:rPr>
-                        <w:t xml:space="preserve"> </w:t>
-                      </w:r>
-                      <w:r>
-                        <w:rPr>
-                          <w:rFonts w:ascii="Aptos" w:hAnsi="Aptos"/>
-                          <w:color w:val="EE0000"/>
-                        </w:rPr>
-                        <w:t xml:space="preserve">GRATIS UNA </w:t>
-                      </w:r>
-                      <w:r>
-                        <w:rPr>
-                          <w:rFonts w:ascii="Aptos" w:hAnsi="Aptos"/>
-                          <w:color w:val="EE0000"/>
-                        </w:rPr>
-                        <w:t>LOCION</w:t>
-                      </w:r>
-                      <w:r>
-                        <w:rPr>
-                          <w:rFonts w:ascii="Aptos" w:hAnsi="Aptos"/>
-                          <w:color w:val="EE0000"/>
-                        </w:rPr>
-                        <w:t xml:space="preserve"> PERFUMADA</w:t>
-                      </w:r>
-                      <w:r>
-                        <w:rPr>
-                          <w:rFonts w:ascii="Aptos" w:hAnsi="Aptos"/>
-                          <w:color w:val="EE0000"/>
-                        </w:rPr>
-                        <w:t xml:space="preserve"> </w:t>
-                      </w:r>
-                      <w:r>
-                        <w:rPr>
-                          <w:rFonts w:ascii="Aptos" w:hAnsi="Aptos"/>
-                          <w:color w:val="EE0000"/>
-                        </w:rPr>
-                        <w:t>MYTHYKA DE 130 ML.</w:t>
+                        <w:t>POR LA COMPRA DE CADA PERFUME MYTHYKA LLEVATE TOTALMENTE GRATIS UNA LOCION PERFUMADA MYTHYKA DE 130 ML.</w:t>
                       </w:r>
                     </w:p>
                     <w:p>
@@ -4729,13 +4513,7 @@
                         <w:rPr>
                           <w:rFonts w:ascii="Aptos" w:hAnsi="Aptos"/>
                         </w:rPr>
-                        <w:t xml:space="preserve">PRECIO ANTES: </w:t>
-                      </w:r>
-                      <w:r>
-                        <w:rPr>
-                          <w:rFonts w:ascii="Aptos" w:hAnsi="Aptos"/>
-                        </w:rPr>
-                        <w:t>1</w:t>
+                        <w:t>PRECIO ANTES: 1</w:t>
                       </w:r>
                       <w:r>
                         <w:rPr>
@@ -4747,25 +4525,7 @@
                         <w:rPr>
                           <w:rFonts w:ascii="Aptos" w:hAnsi="Aptos"/>
                         </w:rPr>
-                        <w:t>.00</w:t>
-                      </w:r>
-                      <w:r>
-                        <w:rPr>
-                          <w:rFonts w:ascii="Aptos" w:hAnsi="Aptos"/>
-                        </w:rPr>
-                        <w:t xml:space="preserve">                        PRECIO ACTUAL:7</w:t>
-                      </w:r>
-                      <w:r>
-                        <w:rPr>
-                          <w:rFonts w:ascii="Aptos" w:hAnsi="Aptos"/>
-                        </w:rPr>
-                        <w:t>9</w:t>
-                      </w:r>
-                      <w:r>
-                        <w:rPr>
-                          <w:rFonts w:ascii="Aptos" w:hAnsi="Aptos"/>
-                        </w:rPr>
-                        <w:t>.90</w:t>
+                        <w:t>.00                        PRECIO ACTUAL:79.90</w:t>
                       </w:r>
                     </w:p>
                   </w:txbxContent>
@@ -4930,23 +4690,7 @@
                                 <w:b/>
                                 <w:bCs/>
                               </w:rPr>
-                              <w:t>PERFUME</w:t>
-                            </w:r>
-                            <w:r>
-                              <w:rPr>
-                                <w:rFonts w:ascii="Aptos" w:hAnsi="Aptos"/>
-                                <w:b/>
-                                <w:bCs/>
-                              </w:rPr>
-                              <w:t xml:space="preserve"> FLEUR</w:t>
-                            </w:r>
-                            <w:r>
-                              <w:rPr>
-                                <w:rFonts w:ascii="Aptos" w:hAnsi="Aptos"/>
-                                <w:b/>
-                                <w:bCs/>
-                              </w:rPr>
-                              <w:t xml:space="preserve"> :</w:t>
+                              <w:t>PERFUME FLEUR :</w:t>
                             </w:r>
                             <w:r>
                               <w:rPr>
@@ -5059,23 +4803,7 @@
                           <w:b/>
                           <w:bCs/>
                         </w:rPr>
-                        <w:t>PERFUME</w:t>
-                      </w:r>
-                      <w:r>
-                        <w:rPr>
-                          <w:rFonts w:ascii="Aptos" w:hAnsi="Aptos"/>
-                          <w:b/>
-                          <w:bCs/>
-                        </w:rPr>
-                        <w:t xml:space="preserve"> FLEUR</w:t>
-                      </w:r>
-                      <w:r>
-                        <w:rPr>
-                          <w:rFonts w:ascii="Aptos" w:hAnsi="Aptos"/>
-                          <w:b/>
-                          <w:bCs/>
-                        </w:rPr>
-                        <w:t xml:space="preserve"> :</w:t>
+                        <w:t>PERFUME FLEUR :</w:t>
                       </w:r>
                       <w:r>
                         <w:rPr>
@@ -5287,13 +5015,7 @@
                               <w:rPr>
                                 <w:rFonts w:ascii="Aptos" w:hAnsi="Aptos"/>
                               </w:rPr>
-                              <w:t>:</w:t>
-                            </w:r>
-                            <w:r>
-                              <w:rPr>
-                                <w:rFonts w:ascii="Aptos" w:hAnsi="Aptos"/>
-                              </w:rPr>
-                              <w:t xml:space="preserve"> El amazonas, sus paisajes, su riqueza, sus sabores y su biodiversidad.</w:t>
+                              <w:t>: El amazonas, sus paisajes, su riqueza, sus sabores y su biodiversidad.</w:t>
                             </w:r>
                           </w:p>
                           <w:p>
@@ -5446,13 +5168,7 @@
                         <w:rPr>
                           <w:rFonts w:ascii="Aptos" w:hAnsi="Aptos"/>
                         </w:rPr>
-                        <w:t>:</w:t>
-                      </w:r>
-                      <w:r>
-                        <w:rPr>
-                          <w:rFonts w:ascii="Aptos" w:hAnsi="Aptos"/>
-                        </w:rPr>
-                        <w:t xml:space="preserve"> El amazonas, sus paisajes, su riqueza, sus sabores y su biodiversidad.</w:t>
+                        <w:t>: El amazonas, sus paisajes, su riqueza, sus sabores y su biodiversidad.</w:t>
                       </w:r>
                     </w:p>
                     <w:p>
@@ -5686,73 +5402,51 @@
                                 <w:b/>
                                 <w:bCs/>
                               </w:rPr>
-                              <w:t>COLONIA AIRES DEL</w:t>
-                            </w:r>
+                              <w:t>COLONIA AIRES DEL CARIBE:</w:t>
+                            </w:r>
+                            <w:r>
+                              <w:rPr>
+                                <w:rFonts w:ascii="Aptos" w:hAnsi="Aptos"/>
+                              </w:rPr>
+                              <w:t xml:space="preserve"> </w:t>
+                            </w:r>
+                          </w:p>
+                          <w:p>
+                            <w:pPr>
+                              <w:spacing w:after="0" w:line="240" w:lineRule="auto"/>
+                              <w:jc w:val="both"/>
+                              <w:rPr>
+                                <w:rFonts w:ascii="Aptos" w:hAnsi="Aptos"/>
+                              </w:rPr>
+                            </w:pPr>
+                            <w:r>
+                              <w:rPr>
+                                <w:rFonts w:ascii="Aptos" w:hAnsi="Aptos"/>
+                              </w:rPr>
+                              <w:t>Una colonia para mujer con aroma floral acuoso. Toques de sol y flores caribeñas, que evocan la brisa marina de una mañana de verano en el paraíso.</w:t>
+                            </w:r>
+                          </w:p>
+                          <w:p>
+                            <w:pPr>
+                              <w:spacing w:after="0" w:line="240" w:lineRule="auto"/>
+                              <w:jc w:val="both"/>
+                              <w:rPr>
+                                <w:rFonts w:ascii="Aptos" w:hAnsi="Aptos"/>
+                              </w:rPr>
+                            </w:pPr>
                             <w:r>
                               <w:rPr>
                                 <w:rFonts w:ascii="Aptos" w:hAnsi="Aptos"/>
                                 <w:b/>
                                 <w:bCs/>
                               </w:rPr>
-                              <w:t xml:space="preserve"> CARIBE</w:t>
-                            </w:r>
-                            <w:r>
-                              <w:rPr>
-                                <w:rFonts w:ascii="Aptos" w:hAnsi="Aptos"/>
-                                <w:b/>
-                                <w:bCs/>
-                              </w:rPr>
-                              <w:t>:</w:t>
-                            </w:r>
-                            <w:r>
-                              <w:rPr>
-                                <w:rFonts w:ascii="Aptos" w:hAnsi="Aptos"/>
-                              </w:rPr>
-                              <w:t xml:space="preserve"> </w:t>
-                            </w:r>
-                          </w:p>
-                          <w:p>
-                            <w:pPr>
-                              <w:spacing w:after="0" w:line="240" w:lineRule="auto"/>
-                              <w:jc w:val="both"/>
-                              <w:rPr>
-                                <w:rFonts w:ascii="Aptos" w:hAnsi="Aptos"/>
-                              </w:rPr>
-                            </w:pPr>
-                            <w:r>
-                              <w:rPr>
-                                <w:rFonts w:ascii="Aptos" w:hAnsi="Aptos"/>
-                              </w:rPr>
-                              <w:t>Una colonia para mujer con aroma floral acuoso. Toques de sol y flores caribeñas, que evocan la brisa marina de una mañana de verano en el paraíso.</w:t>
-                            </w:r>
-                          </w:p>
-                          <w:p>
-                            <w:pPr>
-                              <w:spacing w:after="0" w:line="240" w:lineRule="auto"/>
-                              <w:jc w:val="both"/>
-                              <w:rPr>
-                                <w:rFonts w:ascii="Aptos" w:hAnsi="Aptos"/>
-                              </w:rPr>
-                            </w:pPr>
-                            <w:r>
-                              <w:rPr>
-                                <w:rFonts w:ascii="Aptos" w:hAnsi="Aptos"/>
-                                <w:b/>
-                                <w:bCs/>
-                              </w:rPr>
                               <w:t>Inspiración:</w:t>
                             </w:r>
                             <w:r>
                               <w:rPr>
                                 <w:rFonts w:ascii="Aptos" w:hAnsi="Aptos"/>
                               </w:rPr>
-                              <w:t xml:space="preserve"> El</w:t>
-                            </w:r>
-                            <w:r>
-                              <w:rPr>
-                                <w:rFonts w:ascii="Aptos" w:hAnsi="Aptos"/>
-                              </w:rPr>
-                              <w:t xml:space="preserve"> caribe y sus paisajes con mar azul y arena dorada</w:t>
+                              <w:t xml:space="preserve"> El caribe y sus paisajes con mar azul y arena dorada</w:t>
                             </w:r>
                           </w:p>
                           <w:p>
@@ -5829,73 +5523,51 @@
                           <w:b/>
                           <w:bCs/>
                         </w:rPr>
-                        <w:t>COLONIA AIRES DEL</w:t>
-                      </w:r>
+                        <w:t>COLONIA AIRES DEL CARIBE:</w:t>
+                      </w:r>
+                      <w:r>
+                        <w:rPr>
+                          <w:rFonts w:ascii="Aptos" w:hAnsi="Aptos"/>
+                        </w:rPr>
+                        <w:t xml:space="preserve"> </w:t>
+                      </w:r>
+                    </w:p>
+                    <w:p>
+                      <w:pPr>
+                        <w:spacing w:after="0" w:line="240" w:lineRule="auto"/>
+                        <w:jc w:val="both"/>
+                        <w:rPr>
+                          <w:rFonts w:ascii="Aptos" w:hAnsi="Aptos"/>
+                        </w:rPr>
+                      </w:pPr>
+                      <w:r>
+                        <w:rPr>
+                          <w:rFonts w:ascii="Aptos" w:hAnsi="Aptos"/>
+                        </w:rPr>
+                        <w:t>Una colonia para mujer con aroma floral acuoso. Toques de sol y flores caribeñas, que evocan la brisa marina de una mañana de verano en el paraíso.</w:t>
+                      </w:r>
+                    </w:p>
+                    <w:p>
+                      <w:pPr>
+                        <w:spacing w:after="0" w:line="240" w:lineRule="auto"/>
+                        <w:jc w:val="both"/>
+                        <w:rPr>
+                          <w:rFonts w:ascii="Aptos" w:hAnsi="Aptos"/>
+                        </w:rPr>
+                      </w:pPr>
                       <w:r>
                         <w:rPr>
                           <w:rFonts w:ascii="Aptos" w:hAnsi="Aptos"/>
                           <w:b/>
                           <w:bCs/>
                         </w:rPr>
-                        <w:t xml:space="preserve"> CARIBE</w:t>
-                      </w:r>
-                      <w:r>
-                        <w:rPr>
-                          <w:rFonts w:ascii="Aptos" w:hAnsi="Aptos"/>
-                          <w:b/>
-                          <w:bCs/>
-                        </w:rPr>
-                        <w:t>:</w:t>
-                      </w:r>
-                      <w:r>
-                        <w:rPr>
-                          <w:rFonts w:ascii="Aptos" w:hAnsi="Aptos"/>
-                        </w:rPr>
-                        <w:t xml:space="preserve"> </w:t>
-                      </w:r>
-                    </w:p>
-                    <w:p>
-                      <w:pPr>
-                        <w:spacing w:after="0" w:line="240" w:lineRule="auto"/>
-                        <w:jc w:val="both"/>
-                        <w:rPr>
-                          <w:rFonts w:ascii="Aptos" w:hAnsi="Aptos"/>
-                        </w:rPr>
-                      </w:pPr>
-                      <w:r>
-                        <w:rPr>
-                          <w:rFonts w:ascii="Aptos" w:hAnsi="Aptos"/>
-                        </w:rPr>
-                        <w:t>Una colonia para mujer con aroma floral acuoso. Toques de sol y flores caribeñas, que evocan la brisa marina de una mañana de verano en el paraíso.</w:t>
-                      </w:r>
-                    </w:p>
-                    <w:p>
-                      <w:pPr>
-                        <w:spacing w:after="0" w:line="240" w:lineRule="auto"/>
-                        <w:jc w:val="both"/>
-                        <w:rPr>
-                          <w:rFonts w:ascii="Aptos" w:hAnsi="Aptos"/>
-                        </w:rPr>
-                      </w:pPr>
-                      <w:r>
-                        <w:rPr>
-                          <w:rFonts w:ascii="Aptos" w:hAnsi="Aptos"/>
-                          <w:b/>
-                          <w:bCs/>
-                        </w:rPr>
                         <w:t>Inspiración:</w:t>
                       </w:r>
                       <w:r>
                         <w:rPr>
                           <w:rFonts w:ascii="Aptos" w:hAnsi="Aptos"/>
                         </w:rPr>
-                        <w:t xml:space="preserve"> El</w:t>
-                      </w:r>
-                      <w:r>
-                        <w:rPr>
-                          <w:rFonts w:ascii="Aptos" w:hAnsi="Aptos"/>
-                        </w:rPr>
-                        <w:t xml:space="preserve"> caribe y sus paisajes con mar azul y arena dorada</w:t>
+                        <w:t xml:space="preserve"> El caribe y sus paisajes con mar azul y arena dorada</w:t>
                       </w:r>
                     </w:p>
                     <w:p>
@@ -6170,23 +5842,7 @@
                                 <w:b/>
                                 <w:bCs/>
                               </w:rPr>
-                              <w:t>COLONIA AIRES DE</w:t>
-                            </w:r>
-                            <w:r>
-                              <w:rPr>
-                                <w:rFonts w:ascii="Aptos" w:hAnsi="Aptos"/>
-                                <w:b/>
-                                <w:bCs/>
-                              </w:rPr>
-                              <w:t xml:space="preserve"> LOS ANDES</w:t>
-                            </w:r>
-                            <w:r>
-                              <w:rPr>
-                                <w:rFonts w:ascii="Aptos" w:hAnsi="Aptos"/>
-                                <w:b/>
-                                <w:bCs/>
-                              </w:rPr>
-                              <w:t>:</w:t>
+                              <w:t>COLONIA AIRES DE LOS ANDES:</w:t>
                             </w:r>
                             <w:r>
                               <w:rPr>
@@ -6298,23 +5954,7 @@
                           <w:b/>
                           <w:bCs/>
                         </w:rPr>
-                        <w:t>COLONIA AIRES DE</w:t>
-                      </w:r>
-                      <w:r>
-                        <w:rPr>
-                          <w:rFonts w:ascii="Aptos" w:hAnsi="Aptos"/>
-                          <w:b/>
-                          <w:bCs/>
-                        </w:rPr>
-                        <w:t xml:space="preserve"> LOS ANDES</w:t>
-                      </w:r>
-                      <w:r>
-                        <w:rPr>
-                          <w:rFonts w:ascii="Aptos" w:hAnsi="Aptos"/>
-                          <w:b/>
-                          <w:bCs/>
-                        </w:rPr>
-                        <w:t>:</w:t>
+                        <w:t>COLONIA AIRES DE LOS ANDES:</w:t>
                       </w:r>
                       <w:r>
                         <w:rPr>
@@ -6567,15 +6207,7 @@
                                 <w:b/>
                                 <w:bCs/>
                               </w:rPr>
-                              <w:t>Cantidad contenida en el empaque</w:t>
-                            </w:r>
-                            <w:r>
-                              <w:rPr>
-                                <w:rFonts w:ascii="Aptos" w:hAnsi="Aptos"/>
-                                <w:b/>
-                                <w:bCs/>
-                              </w:rPr>
-                              <w:t>:</w:t>
+                              <w:t>Cantidad contenida en el empaque:</w:t>
                             </w:r>
                             <w:r>
                               <w:rPr>
@@ -6625,31 +6257,7 @@
                               <w:rPr>
                                 <w:rFonts w:ascii="Aptos" w:hAnsi="Aptos"/>
                               </w:rPr>
-                              <w:t xml:space="preserve">PRECIO ANTES: </w:t>
-                            </w:r>
-                            <w:r>
-                              <w:rPr>
-                                <w:rFonts w:ascii="Aptos" w:hAnsi="Aptos"/>
-                              </w:rPr>
-                              <w:t>40</w:t>
-                            </w:r>
-                            <w:r>
-                              <w:rPr>
-                                <w:rFonts w:ascii="Aptos" w:hAnsi="Aptos"/>
-                              </w:rPr>
-                              <w:t>.</w:t>
-                            </w:r>
-                            <w:r>
-                              <w:rPr>
-                                <w:rFonts w:ascii="Aptos" w:hAnsi="Aptos"/>
-                              </w:rPr>
-                              <w:t>0</w:t>
-                            </w:r>
-                            <w:r>
-                              <w:rPr>
-                                <w:rFonts w:ascii="Aptos" w:hAnsi="Aptos"/>
-                              </w:rPr>
-                              <w:t>0                          PRECIO ACTUAL:29.90</w:t>
+                              <w:t>PRECIO ANTES: 40.00                          PRECIO ACTUAL:29.90</w:t>
                             </w:r>
                           </w:p>
                         </w:txbxContent>
@@ -6781,15 +6389,7 @@
                           <w:b/>
                           <w:bCs/>
                         </w:rPr>
-                        <w:t>Cantidad contenida en el empaque</w:t>
-                      </w:r>
-                      <w:r>
-                        <w:rPr>
-                          <w:rFonts w:ascii="Aptos" w:hAnsi="Aptos"/>
-                          <w:b/>
-                          <w:bCs/>
-                        </w:rPr>
-                        <w:t>:</w:t>
+                        <w:t>Cantidad contenida en el empaque:</w:t>
                       </w:r>
                       <w:r>
                         <w:rPr>
@@ -6839,31 +6439,7 @@
                         <w:rPr>
                           <w:rFonts w:ascii="Aptos" w:hAnsi="Aptos"/>
                         </w:rPr>
-                        <w:t xml:space="preserve">PRECIO ANTES: </w:t>
-                      </w:r>
-                      <w:r>
-                        <w:rPr>
-                          <w:rFonts w:ascii="Aptos" w:hAnsi="Aptos"/>
-                        </w:rPr>
-                        <w:t>40</w:t>
-                      </w:r>
-                      <w:r>
-                        <w:rPr>
-                          <w:rFonts w:ascii="Aptos" w:hAnsi="Aptos"/>
-                        </w:rPr>
-                        <w:t>.</w:t>
-                      </w:r>
-                      <w:r>
-                        <w:rPr>
-                          <w:rFonts w:ascii="Aptos" w:hAnsi="Aptos"/>
-                        </w:rPr>
-                        <w:t>0</w:t>
-                      </w:r>
-                      <w:r>
-                        <w:rPr>
-                          <w:rFonts w:ascii="Aptos" w:hAnsi="Aptos"/>
-                        </w:rPr>
-                        <w:t>0                          PRECIO ACTUAL:29.90</w:t>
+                        <w:t>PRECIO ANTES: 40.00                          PRECIO ACTUAL:29.90</w:t>
                       </w:r>
                     </w:p>
                   </w:txbxContent>
@@ -7100,13 +6676,7 @@
                               <w:rPr>
                                 <w:rFonts w:ascii="Aptos" w:hAnsi="Aptos"/>
                               </w:rPr>
-                              <w:t xml:space="preserve">SOY es una colección inspirada en la esencia de cada mujer. </w:t>
-                            </w:r>
-                            <w:r>
-                              <w:rPr>
-                                <w:rFonts w:ascii="Aptos" w:hAnsi="Aptos"/>
-                              </w:rPr>
-                              <w:t>¡Es una declaración sobre uno mismo!</w:t>
+                              <w:t>SOY es una colección inspirada en la esencia de cada mujer. ¡Es una declaración sobre uno mismo!</w:t>
                             </w:r>
                           </w:p>
                           <w:p>
@@ -7312,13 +6882,7 @@
                         <w:rPr>
                           <w:rFonts w:ascii="Aptos" w:hAnsi="Aptos"/>
                         </w:rPr>
-                        <w:t xml:space="preserve">SOY es una colección inspirada en la esencia de cada mujer. </w:t>
-                      </w:r>
-                      <w:r>
-                        <w:rPr>
-                          <w:rFonts w:ascii="Aptos" w:hAnsi="Aptos"/>
-                        </w:rPr>
-                        <w:t>¡Es una declaración sobre uno mismo!</w:t>
+                        <w:t>SOY es una colección inspirada en la esencia de cada mujer. ¡Es una declaración sobre uno mismo!</w:t>
                       </w:r>
                     </w:p>
                     <w:p>
@@ -7586,101 +7150,81 @@
                                 <w:b/>
                                 <w:bCs/>
                               </w:rPr>
-                              <w:t>COOL</w:t>
-                            </w:r>
+                              <w:t>COOL:</w:t>
+                            </w:r>
+                            <w:r>
+                              <w:rPr>
+                                <w:rFonts w:ascii="Aptos" w:hAnsi="Aptos"/>
+                              </w:rPr>
+                              <w:t xml:space="preserve"> </w:t>
+                            </w:r>
+                          </w:p>
+                          <w:p>
+                            <w:pPr>
+                              <w:spacing w:after="0" w:line="240" w:lineRule="auto"/>
+                              <w:jc w:val="both"/>
+                              <w:rPr>
+                                <w:rFonts w:ascii="Aptos" w:hAnsi="Aptos"/>
+                              </w:rPr>
+                            </w:pPr>
+                            <w:r>
+                              <w:rPr>
+                                <w:rFonts w:ascii="Aptos" w:hAnsi="Aptos"/>
+                              </w:rPr>
+                              <w:t>Una colonia con aroma ambarado frutal que combina notas dulces de lichi, chocolate blanco y musk.</w:t>
+                            </w:r>
+                          </w:p>
+                          <w:p>
+                            <w:pPr>
+                              <w:spacing w:after="0" w:line="240" w:lineRule="auto"/>
+                              <w:jc w:val="both"/>
+                              <w:rPr>
+                                <w:rFonts w:ascii="Aptos" w:hAnsi="Aptos"/>
+                              </w:rPr>
+                            </w:pPr>
+                            <w:r>
+                              <w:rPr>
+                                <w:rFonts w:ascii="Aptos" w:hAnsi="Aptos"/>
+                              </w:rPr>
+                              <w:t>Su intensidad ligera es perfecta para usar a diario.</w:t>
+                            </w:r>
+                          </w:p>
+                          <w:p>
+                            <w:pPr>
+                              <w:spacing w:after="0" w:line="240" w:lineRule="auto"/>
+                              <w:jc w:val="both"/>
+                              <w:rPr>
+                                <w:rFonts w:ascii="Aptos" w:hAnsi="Aptos"/>
+                              </w:rPr>
+                            </w:pPr>
+                            <w:r>
+                              <w:rPr>
+                                <w:rFonts w:ascii="Aptos" w:hAnsi="Aptos"/>
+                              </w:rPr>
+                              <w:t>SOY es una colección inspirada en la esencia de cada mujer. ¡Es una declaración de lo que quieres ser!</w:t>
+                            </w:r>
+                          </w:p>
+                          <w:p>
+                            <w:pPr>
+                              <w:spacing w:after="0" w:line="240" w:lineRule="auto"/>
+                              <w:jc w:val="both"/>
+                              <w:rPr>
+                                <w:rFonts w:ascii="Aptos" w:hAnsi="Aptos"/>
+                              </w:rPr>
+                            </w:pPr>
                             <w:r>
                               <w:rPr>
                                 <w:rFonts w:ascii="Aptos" w:hAnsi="Aptos"/>
                                 <w:b/>
                                 <w:bCs/>
                               </w:rPr>
-                              <w:t>:</w:t>
-                            </w:r>
-                            <w:r>
-                              <w:rPr>
-                                <w:rFonts w:ascii="Aptos" w:hAnsi="Aptos"/>
-                              </w:rPr>
-                              <w:t xml:space="preserve"> </w:t>
-                            </w:r>
-                          </w:p>
-                          <w:p>
-                            <w:pPr>
-                              <w:spacing w:after="0" w:line="240" w:lineRule="auto"/>
-                              <w:jc w:val="both"/>
-                              <w:rPr>
-                                <w:rFonts w:ascii="Aptos" w:hAnsi="Aptos"/>
-                              </w:rPr>
-                            </w:pPr>
-                            <w:r>
-                              <w:rPr>
-                                <w:rFonts w:ascii="Aptos" w:hAnsi="Aptos"/>
-                              </w:rPr>
-                              <w:t>Una colonia con aroma ambarado frutal que combina notas dulces de lichi, chocolate blanco y musk.</w:t>
-                            </w:r>
-                          </w:p>
-                          <w:p>
-                            <w:pPr>
-                              <w:spacing w:after="0" w:line="240" w:lineRule="auto"/>
-                              <w:jc w:val="both"/>
-                              <w:rPr>
-                                <w:rFonts w:ascii="Aptos" w:hAnsi="Aptos"/>
-                              </w:rPr>
-                            </w:pPr>
-                            <w:r>
-                              <w:rPr>
-                                <w:rFonts w:ascii="Aptos" w:hAnsi="Aptos"/>
-                              </w:rPr>
-                              <w:t>Su intensidad ligera es perfecta para usar a diario.</w:t>
-                            </w:r>
-                          </w:p>
-                          <w:p>
-                            <w:pPr>
-                              <w:spacing w:after="0" w:line="240" w:lineRule="auto"/>
-                              <w:jc w:val="both"/>
-                              <w:rPr>
-                                <w:rFonts w:ascii="Aptos" w:hAnsi="Aptos"/>
-                              </w:rPr>
-                            </w:pPr>
-                            <w:r>
-                              <w:rPr>
-                                <w:rFonts w:ascii="Aptos" w:hAnsi="Aptos"/>
-                              </w:rPr>
-                              <w:t xml:space="preserve">SOY es una colección inspirada en la esencia de cada mujer. </w:t>
-                            </w:r>
-                            <w:r>
-                              <w:rPr>
-                                <w:rFonts w:ascii="Aptos" w:hAnsi="Aptos"/>
-                              </w:rPr>
-                              <w:t>¡Es una declaración de lo que quieres ser!</w:t>
-                            </w:r>
-                          </w:p>
-                          <w:p>
-                            <w:pPr>
-                              <w:spacing w:after="0" w:line="240" w:lineRule="auto"/>
-                              <w:jc w:val="both"/>
-                              <w:rPr>
-                                <w:rFonts w:ascii="Aptos" w:hAnsi="Aptos"/>
-                              </w:rPr>
-                            </w:pPr>
-                            <w:r>
-                              <w:rPr>
-                                <w:rFonts w:ascii="Aptos" w:hAnsi="Aptos"/>
-                                <w:b/>
-                                <w:bCs/>
-                              </w:rPr>
                               <w:t>Inspiración:</w:t>
                             </w:r>
                             <w:r>
                               <w:rPr>
                                 <w:rFonts w:ascii="Aptos" w:hAnsi="Aptos"/>
                               </w:rPr>
-                              <w:t xml:space="preserve"> En</w:t>
-                            </w:r>
-                            <w:r>
-                              <w:rPr>
-                                <w:rFonts w:ascii="Aptos" w:hAnsi="Aptos"/>
-                              </w:rPr>
-                              <w:t xml:space="preserve"> la mujer genial, creativa y original por naturaleza, que vive su vida sin filtros.</w:t>
+                              <w:t xml:space="preserve"> En la mujer genial, creativa y original por naturaleza, que vive su vida sin filtros.</w:t>
                             </w:r>
                           </w:p>
                           <w:p>
@@ -7804,101 +7348,81 @@
                           <w:b/>
                           <w:bCs/>
                         </w:rPr>
-                        <w:t>COOL</w:t>
-                      </w:r>
+                        <w:t>COOL:</w:t>
+                      </w:r>
+                      <w:r>
+                        <w:rPr>
+                          <w:rFonts w:ascii="Aptos" w:hAnsi="Aptos"/>
+                        </w:rPr>
+                        <w:t xml:space="preserve"> </w:t>
+                      </w:r>
+                    </w:p>
+                    <w:p>
+                      <w:pPr>
+                        <w:spacing w:after="0" w:line="240" w:lineRule="auto"/>
+                        <w:jc w:val="both"/>
+                        <w:rPr>
+                          <w:rFonts w:ascii="Aptos" w:hAnsi="Aptos"/>
+                        </w:rPr>
+                      </w:pPr>
+                      <w:r>
+                        <w:rPr>
+                          <w:rFonts w:ascii="Aptos" w:hAnsi="Aptos"/>
+                        </w:rPr>
+                        <w:t>Una colonia con aroma ambarado frutal que combina notas dulces de lichi, chocolate blanco y musk.</w:t>
+                      </w:r>
+                    </w:p>
+                    <w:p>
+                      <w:pPr>
+                        <w:spacing w:after="0" w:line="240" w:lineRule="auto"/>
+                        <w:jc w:val="both"/>
+                        <w:rPr>
+                          <w:rFonts w:ascii="Aptos" w:hAnsi="Aptos"/>
+                        </w:rPr>
+                      </w:pPr>
+                      <w:r>
+                        <w:rPr>
+                          <w:rFonts w:ascii="Aptos" w:hAnsi="Aptos"/>
+                        </w:rPr>
+                        <w:t>Su intensidad ligera es perfecta para usar a diario.</w:t>
+                      </w:r>
+                    </w:p>
+                    <w:p>
+                      <w:pPr>
+                        <w:spacing w:after="0" w:line="240" w:lineRule="auto"/>
+                        <w:jc w:val="both"/>
+                        <w:rPr>
+                          <w:rFonts w:ascii="Aptos" w:hAnsi="Aptos"/>
+                        </w:rPr>
+                      </w:pPr>
+                      <w:r>
+                        <w:rPr>
+                          <w:rFonts w:ascii="Aptos" w:hAnsi="Aptos"/>
+                        </w:rPr>
+                        <w:t>SOY es una colección inspirada en la esencia de cada mujer. ¡Es una declaración de lo que quieres ser!</w:t>
+                      </w:r>
+                    </w:p>
+                    <w:p>
+                      <w:pPr>
+                        <w:spacing w:after="0" w:line="240" w:lineRule="auto"/>
+                        <w:jc w:val="both"/>
+                        <w:rPr>
+                          <w:rFonts w:ascii="Aptos" w:hAnsi="Aptos"/>
+                        </w:rPr>
+                      </w:pPr>
                       <w:r>
                         <w:rPr>
                           <w:rFonts w:ascii="Aptos" w:hAnsi="Aptos"/>
                           <w:b/>
                           <w:bCs/>
                         </w:rPr>
-                        <w:t>:</w:t>
-                      </w:r>
-                      <w:r>
-                        <w:rPr>
-                          <w:rFonts w:ascii="Aptos" w:hAnsi="Aptos"/>
-                        </w:rPr>
-                        <w:t xml:space="preserve"> </w:t>
-                      </w:r>
-                    </w:p>
-                    <w:p>
-                      <w:pPr>
-                        <w:spacing w:after="0" w:line="240" w:lineRule="auto"/>
-                        <w:jc w:val="both"/>
-                        <w:rPr>
-                          <w:rFonts w:ascii="Aptos" w:hAnsi="Aptos"/>
-                        </w:rPr>
-                      </w:pPr>
-                      <w:r>
-                        <w:rPr>
-                          <w:rFonts w:ascii="Aptos" w:hAnsi="Aptos"/>
-                        </w:rPr>
-                        <w:t>Una colonia con aroma ambarado frutal que combina notas dulces de lichi, chocolate blanco y musk.</w:t>
-                      </w:r>
-                    </w:p>
-                    <w:p>
-                      <w:pPr>
-                        <w:spacing w:after="0" w:line="240" w:lineRule="auto"/>
-                        <w:jc w:val="both"/>
-                        <w:rPr>
-                          <w:rFonts w:ascii="Aptos" w:hAnsi="Aptos"/>
-                        </w:rPr>
-                      </w:pPr>
-                      <w:r>
-                        <w:rPr>
-                          <w:rFonts w:ascii="Aptos" w:hAnsi="Aptos"/>
-                        </w:rPr>
-                        <w:t>Su intensidad ligera es perfecta para usar a diario.</w:t>
-                      </w:r>
-                    </w:p>
-                    <w:p>
-                      <w:pPr>
-                        <w:spacing w:after="0" w:line="240" w:lineRule="auto"/>
-                        <w:jc w:val="both"/>
-                        <w:rPr>
-                          <w:rFonts w:ascii="Aptos" w:hAnsi="Aptos"/>
-                        </w:rPr>
-                      </w:pPr>
-                      <w:r>
-                        <w:rPr>
-                          <w:rFonts w:ascii="Aptos" w:hAnsi="Aptos"/>
-                        </w:rPr>
-                        <w:t xml:space="preserve">SOY es una colección inspirada en la esencia de cada mujer. </w:t>
-                      </w:r>
-                      <w:r>
-                        <w:rPr>
-                          <w:rFonts w:ascii="Aptos" w:hAnsi="Aptos"/>
-                        </w:rPr>
-                        <w:t>¡Es una declaración de lo que quieres ser!</w:t>
-                      </w:r>
-                    </w:p>
-                    <w:p>
-                      <w:pPr>
-                        <w:spacing w:after="0" w:line="240" w:lineRule="auto"/>
-                        <w:jc w:val="both"/>
-                        <w:rPr>
-                          <w:rFonts w:ascii="Aptos" w:hAnsi="Aptos"/>
-                        </w:rPr>
-                      </w:pPr>
-                      <w:r>
-                        <w:rPr>
-                          <w:rFonts w:ascii="Aptos" w:hAnsi="Aptos"/>
-                          <w:b/>
-                          <w:bCs/>
-                        </w:rPr>
                         <w:t>Inspiración:</w:t>
                       </w:r>
                       <w:r>
                         <w:rPr>
                           <w:rFonts w:ascii="Aptos" w:hAnsi="Aptos"/>
                         </w:rPr>
-                        <w:t xml:space="preserve"> En</w:t>
-                      </w:r>
-                      <w:r>
-                        <w:rPr>
-                          <w:rFonts w:ascii="Aptos" w:hAnsi="Aptos"/>
-                        </w:rPr>
-                        <w:t xml:space="preserve"> la mujer genial, creativa y original por naturaleza, que vive su vida sin filtros.</w:t>
+                        <w:t xml:space="preserve"> En la mujer genial, creativa y original por naturaleza, que vive su vida sin filtros.</w:t>
                       </w:r>
                     </w:p>
                     <w:p>
@@ -8224,13 +7748,7 @@
                               <w:rPr>
                                 <w:rFonts w:ascii="Aptos" w:hAnsi="Aptos"/>
                               </w:rPr>
-                              <w:t xml:space="preserve">CATEGORIA: </w:t>
-                            </w:r>
-                            <w:r>
-                              <w:rPr>
-                                <w:rFonts w:ascii="Aptos" w:hAnsi="Aptos"/>
-                              </w:rPr>
-                              <w:t>SKINCARE</w:t>
+                              <w:t>CATEGORIA: SKINCARE</w:t>
                             </w:r>
                           </w:p>
                           <w:p>
@@ -8402,13 +7920,7 @@
                         <w:rPr>
                           <w:rFonts w:ascii="Aptos" w:hAnsi="Aptos"/>
                         </w:rPr>
-                        <w:t xml:space="preserve">CATEGORIA: </w:t>
-                      </w:r>
-                      <w:r>
-                        <w:rPr>
-                          <w:rFonts w:ascii="Aptos" w:hAnsi="Aptos"/>
-                        </w:rPr>
-                        <w:t>SKINCARE</w:t>
+                        <w:t>CATEGORIA: SKINCARE</w:t>
                       </w:r>
                     </w:p>
                     <w:p>
@@ -9050,31 +8562,7 @@
                               <w:rPr>
                                 <w:rFonts w:ascii="Aptos" w:hAnsi="Aptos"/>
                               </w:rPr>
-                              <w:t xml:space="preserve">PRECIO ANTES: </w:t>
-                            </w:r>
-                            <w:r>
-                              <w:rPr>
-                                <w:rFonts w:ascii="Aptos" w:hAnsi="Aptos"/>
-                              </w:rPr>
-                              <w:t>40</w:t>
-                            </w:r>
-                            <w:r>
-                              <w:rPr>
-                                <w:rFonts w:ascii="Aptos" w:hAnsi="Aptos"/>
-                              </w:rPr>
-                              <w:t>.00                          PRECIO ACTUAL:</w:t>
-                            </w:r>
-                            <w:r>
-                              <w:rPr>
-                                <w:rFonts w:ascii="Aptos" w:hAnsi="Aptos"/>
-                              </w:rPr>
-                              <w:t>26</w:t>
-                            </w:r>
-                            <w:r>
-                              <w:rPr>
-                                <w:rFonts w:ascii="Aptos" w:hAnsi="Aptos"/>
-                              </w:rPr>
-                              <w:t>.90</w:t>
+                              <w:t>PRECIO ANTES: 40.00                          PRECIO ACTUAL:26.90</w:t>
                             </w:r>
                           </w:p>
                         </w:txbxContent>
@@ -9176,31 +8664,7 @@
                         <w:rPr>
                           <w:rFonts w:ascii="Aptos" w:hAnsi="Aptos"/>
                         </w:rPr>
-                        <w:t xml:space="preserve">PRECIO ANTES: </w:t>
-                      </w:r>
-                      <w:r>
-                        <w:rPr>
-                          <w:rFonts w:ascii="Aptos" w:hAnsi="Aptos"/>
-                        </w:rPr>
-                        <w:t>40</w:t>
-                      </w:r>
-                      <w:r>
-                        <w:rPr>
-                          <w:rFonts w:ascii="Aptos" w:hAnsi="Aptos"/>
-                        </w:rPr>
-                        <w:t>.00                          PRECIO ACTUAL:</w:t>
-                      </w:r>
-                      <w:r>
-                        <w:rPr>
-                          <w:rFonts w:ascii="Aptos" w:hAnsi="Aptos"/>
-                        </w:rPr>
-                        <w:t>26</w:t>
-                      </w:r>
-                      <w:r>
-                        <w:rPr>
-                          <w:rFonts w:ascii="Aptos" w:hAnsi="Aptos"/>
-                        </w:rPr>
-                        <w:t>.90</w:t>
+                        <w:t>PRECIO ANTES: 40.00                          PRECIO ACTUAL:26.90</w:t>
                       </w:r>
                     </w:p>
                   </w:txbxContent>
@@ -9447,31 +8911,7 @@
                               <w:rPr>
                                 <w:rFonts w:ascii="Aptos" w:hAnsi="Aptos"/>
                               </w:rPr>
-                              <w:t xml:space="preserve">PRECIO ANTES: </w:t>
-                            </w:r>
-                            <w:r>
-                              <w:rPr>
-                                <w:rFonts w:ascii="Aptos" w:hAnsi="Aptos"/>
-                              </w:rPr>
-                              <w:t>61</w:t>
-                            </w:r>
-                            <w:r>
-                              <w:rPr>
-                                <w:rFonts w:ascii="Aptos" w:hAnsi="Aptos"/>
-                              </w:rPr>
-                              <w:t>.00                          PRECIO ACTUAL:2</w:t>
-                            </w:r>
-                            <w:r>
-                              <w:rPr>
-                                <w:rFonts w:ascii="Aptos" w:hAnsi="Aptos"/>
-                              </w:rPr>
-                              <w:t>9</w:t>
-                            </w:r>
-                            <w:r>
-                              <w:rPr>
-                                <w:rFonts w:ascii="Aptos" w:hAnsi="Aptos"/>
-                              </w:rPr>
-                              <w:t>.90</w:t>
+                              <w:t>PRECIO ANTES: 61.00                          PRECIO ACTUAL:29.90</w:t>
                             </w:r>
                           </w:p>
                         </w:txbxContent>
@@ -9594,31 +9034,7 @@
                         <w:rPr>
                           <w:rFonts w:ascii="Aptos" w:hAnsi="Aptos"/>
                         </w:rPr>
-                        <w:t xml:space="preserve">PRECIO ANTES: </w:t>
-                      </w:r>
-                      <w:r>
-                        <w:rPr>
-                          <w:rFonts w:ascii="Aptos" w:hAnsi="Aptos"/>
-                        </w:rPr>
-                        <w:t>61</w:t>
-                      </w:r>
-                      <w:r>
-                        <w:rPr>
-                          <w:rFonts w:ascii="Aptos" w:hAnsi="Aptos"/>
-                        </w:rPr>
-                        <w:t>.00                          PRECIO ACTUAL:2</w:t>
-                      </w:r>
-                      <w:r>
-                        <w:rPr>
-                          <w:rFonts w:ascii="Aptos" w:hAnsi="Aptos"/>
-                        </w:rPr>
-                        <w:t>9</w:t>
-                      </w:r>
-                      <w:r>
-                        <w:rPr>
-                          <w:rFonts w:ascii="Aptos" w:hAnsi="Aptos"/>
-                        </w:rPr>
-                        <w:t>.90</w:t>
+                        <w:t>PRECIO ANTES: 61.00                          PRECIO ACTUAL:29.90</w:t>
                       </w:r>
                     </w:p>
                   </w:txbxContent>
@@ -9634,7 +9050,7 @@
           <w:noProof/>
         </w:rPr>
         <w:drawing>
-          <wp:anchor distT="0" distB="0" distL="114300" distR="114300" simplePos="0" relativeHeight="251728896" behindDoc="0" locked="0" layoutInCell="1" allowOverlap="1" wp14:anchorId="27F4337B" wp14:editId="781A222D">
+          <wp:anchor distT="0" distB="0" distL="114300" distR="114300" simplePos="0" relativeHeight="251728896" behindDoc="0" locked="0" layoutInCell="1" allowOverlap="1" wp14:anchorId="27F4337B" wp14:editId="6801FB89">
             <wp:simplePos x="0" y="0"/>
             <wp:positionH relativeFrom="column">
               <wp:posOffset>-643890</wp:posOffset>
@@ -9882,31 +9298,7 @@
                               <w:rPr>
                                 <w:rFonts w:ascii="Aptos" w:hAnsi="Aptos"/>
                               </w:rPr>
-                              <w:t xml:space="preserve">PRECIO ANTES: </w:t>
-                            </w:r>
-                            <w:r>
-                              <w:rPr>
-                                <w:rFonts w:ascii="Aptos" w:hAnsi="Aptos"/>
-                              </w:rPr>
-                              <w:t>36</w:t>
-                            </w:r>
-                            <w:r>
-                              <w:rPr>
-                                <w:rFonts w:ascii="Aptos" w:hAnsi="Aptos"/>
-                              </w:rPr>
-                              <w:t>.00                          PRECIO ACTUAL:</w:t>
-                            </w:r>
-                            <w:r>
-                              <w:rPr>
-                                <w:rFonts w:ascii="Aptos" w:hAnsi="Aptos"/>
-                              </w:rPr>
-                              <w:t>1</w:t>
-                            </w:r>
-                            <w:r>
-                              <w:rPr>
-                                <w:rFonts w:ascii="Aptos" w:hAnsi="Aptos"/>
-                              </w:rPr>
-                              <w:t>6.90</w:t>
+                              <w:t>PRECIO ANTES: 36.00                          PRECIO ACTUAL:16.90</w:t>
                             </w:r>
                           </w:p>
                           <w:p>
@@ -10054,31 +9446,7 @@
                         <w:rPr>
                           <w:rFonts w:ascii="Aptos" w:hAnsi="Aptos"/>
                         </w:rPr>
-                        <w:t xml:space="preserve">PRECIO ANTES: </w:t>
-                      </w:r>
-                      <w:r>
-                        <w:rPr>
-                          <w:rFonts w:ascii="Aptos" w:hAnsi="Aptos"/>
-                        </w:rPr>
-                        <w:t>36</w:t>
-                      </w:r>
-                      <w:r>
-                        <w:rPr>
-                          <w:rFonts w:ascii="Aptos" w:hAnsi="Aptos"/>
-                        </w:rPr>
-                        <w:t>.00                          PRECIO ACTUAL:</w:t>
-                      </w:r>
-                      <w:r>
-                        <w:rPr>
-                          <w:rFonts w:ascii="Aptos" w:hAnsi="Aptos"/>
-                        </w:rPr>
-                        <w:t>1</w:t>
-                      </w:r>
-                      <w:r>
-                        <w:rPr>
-                          <w:rFonts w:ascii="Aptos" w:hAnsi="Aptos"/>
-                        </w:rPr>
-                        <w:t>6.90</w:t>
+                        <w:t>PRECIO ANTES: 36.00                          PRECIO ACTUAL:16.90</w:t>
                       </w:r>
                     </w:p>
                     <w:p>
@@ -10207,6 +9575,9 @@
       <w:pPr>
         <w:ind w:firstLine="708"/>
       </w:pPr>
+      <w:r>
+        <w:t>Este es una pruebapara github</w:t>
+      </w:r>
     </w:p>
     <w:sectPr>
       <w:pgSz w:w="12240" w:h="15840"/>
@@ -10978,6 +10349,7 @@
   <w:style w:type="character" w:default="1" w:styleId="Fuentedeprrafopredeter">
     <w:name w:val="Default Paragraph Font"/>
     <w:uiPriority w:val="1"/>
+    <w:semiHidden/>
     <w:unhideWhenUsed/>
   </w:style>
   <w:style w:type="table" w:default="1" w:styleId="Tablanormal">

</xml_diff>